<commit_message>
Welcome Notes - Leadership Excellence
Welcome Notes - Leadership Excellence
</commit_message>
<xml_diff>
--- a/Welcome Notes - Leadership Excellence.docx
+++ b/Welcome Notes - Leadership Excellence.docx
@@ -699,6 +699,93 @@
         <w:spacing w:after="0" w:line="360" w:lineRule="auto"/>
         <w:contextualSpacing/>
         <w:rPr>
+          <w:sz w:val="28"/>
+          <w:szCs w:val="28"/>
+        </w:rPr>
+      </w:pPr>
+      <w:r>
+        <w:rPr>
+          <w:b/>
+          <w:bCs/>
+          <w:sz w:val="28"/>
+          <w:szCs w:val="28"/>
+        </w:rPr>
+        <w:t>Email:</w:t>
+      </w:r>
+      <w:r>
+        <w:rPr>
+          <w:sz w:val="28"/>
+          <w:szCs w:val="28"/>
+        </w:rPr>
+        <w:t xml:space="preserve"> </w:t>
+      </w:r>
+      <w:r>
+        <w:rPr>
+          <w:sz w:val="28"/>
+          <w:szCs w:val="28"/>
+        </w:rPr>
+        <w:t>digitalcloudguru</w:t>
+      </w:r>
+      <w:r>
+        <w:rPr>
+          <w:sz w:val="28"/>
+          <w:szCs w:val="28"/>
+        </w:rPr>
+        <w:t>@gmail.com</w:t>
+      </w:r>
+      <w:r>
+        <w:rPr>
+          <w:sz w:val="28"/>
+          <w:szCs w:val="28"/>
+        </w:rPr>
+        <w:t xml:space="preserve"> </w:t>
+      </w:r>
+      <w:r>
+        <w:rPr>
+          <w:sz w:val="28"/>
+          <w:szCs w:val="28"/>
+        </w:rPr>
+        <w:t xml:space="preserve">               </w:t>
+      </w:r>
+    </w:p>
+    <w:p>
+      <w:pPr>
+        <w:spacing w:after="0" w:line="360" w:lineRule="auto"/>
+        <w:contextualSpacing/>
+        <w:rPr>
+          <w:sz w:val="28"/>
+          <w:szCs w:val="28"/>
+        </w:rPr>
+      </w:pPr>
+      <w:r>
+        <w:rPr>
+          <w:b/>
+          <w:bCs/>
+          <w:sz w:val="28"/>
+          <w:szCs w:val="28"/>
+        </w:rPr>
+        <w:t>LinkedIn:</w:t>
+      </w:r>
+      <w:r>
+        <w:rPr>
+          <w:sz w:val="28"/>
+          <w:szCs w:val="28"/>
+        </w:rPr>
+        <w:t xml:space="preserve"> </w:t>
+      </w:r>
+      <w:r>
+        <w:rPr>
+          <w:sz w:val="28"/>
+          <w:szCs w:val="28"/>
+        </w:rPr>
+        <w:t>digitalcloudguru</w:t>
+      </w:r>
+    </w:p>
+    <w:p>
+      <w:pPr>
+        <w:spacing w:after="0" w:line="360" w:lineRule="auto"/>
+        <w:contextualSpacing/>
+        <w:rPr>
           <w:sz w:val="24"/>
           <w:szCs w:val="24"/>
         </w:rPr>
@@ -710,14 +797,7 @@
           <w:sz w:val="28"/>
           <w:szCs w:val="28"/>
         </w:rPr>
-        <w:t>Email:</w:t>
-      </w:r>
-      <w:r>
-        <w:rPr>
-          <w:sz w:val="28"/>
-          <w:szCs w:val="28"/>
-        </w:rPr>
-        <w:t xml:space="preserve"> intellectsriram@gmail.com</w:t>
+        <w:t>YouTube:</w:t>
       </w:r>
       <w:r>
         <w:rPr>
@@ -731,74 +811,14 @@
           <w:sz w:val="28"/>
           <w:szCs w:val="28"/>
         </w:rPr>
-        <w:t xml:space="preserve">                              </w:t>
-      </w:r>
-      <w:r>
-        <w:rPr>
-          <w:sz w:val="28"/>
-          <w:szCs w:val="28"/>
-        </w:rPr>
-        <w:t xml:space="preserve">     </w:t>
-      </w:r>
-      <w:r>
-        <w:rPr>
-          <w:b/>
-          <w:bCs/>
-          <w:sz w:val="28"/>
-          <w:szCs w:val="28"/>
-        </w:rPr>
-        <w:t>LinkedIn:</w:t>
-      </w:r>
-      <w:r>
-        <w:rPr>
-          <w:sz w:val="28"/>
-          <w:szCs w:val="28"/>
-        </w:rPr>
-        <w:t xml:space="preserve"> intellectsriram</w:t>
-      </w:r>
-      <w:r>
-        <w:rPr>
-          <w:sz w:val="28"/>
-          <w:szCs w:val="28"/>
-        </w:rPr>
-        <w:t xml:space="preserve"> </w:t>
-      </w:r>
-      <w:r>
-        <w:rPr>
-          <w:sz w:val="28"/>
-          <w:szCs w:val="28"/>
-        </w:rPr>
-        <w:tab/>
-      </w:r>
-      <w:r>
-        <w:rPr>
-          <w:sz w:val="28"/>
-          <w:szCs w:val="28"/>
-        </w:rPr>
-        <w:t xml:space="preserve"> </w:t>
-      </w:r>
-      <w:r>
-        <w:rPr>
-          <w:sz w:val="28"/>
-          <w:szCs w:val="28"/>
-        </w:rPr>
-        <w:t xml:space="preserve">                                              </w:t>
-      </w:r>
-      <w:r>
-        <w:rPr>
-          <w:b/>
-          <w:bCs/>
-          <w:sz w:val="28"/>
-          <w:szCs w:val="28"/>
-        </w:rPr>
-        <w:t>YouTube:</w:t>
-      </w:r>
-      <w:r>
-        <w:rPr>
-          <w:sz w:val="28"/>
-          <w:szCs w:val="28"/>
-        </w:rPr>
-        <w:t xml:space="preserve"> intellectsriram  </w:t>
+        <w:t>digitalcloudguru</w:t>
+      </w:r>
+      <w:r>
+        <w:rPr>
+          <w:sz w:val="28"/>
+          <w:szCs w:val="28"/>
+        </w:rPr>
+        <w:t xml:space="preserve">  </w:t>
       </w:r>
       <w:r>
         <w:rPr>

</xml_diff>